<commit_message>
feat: Continue developing the document and Requirements
</commit_message>
<xml_diff>
--- a/docs/Formato Profesor.docx
+++ b/docs/Formato Profesor.docx
@@ -1,6 +1,6 @@
 
 <file path=word/document.xml><?xml version="1.0" encoding="utf-8"?>
-<w:document xmlns:wpc="http://schemas.microsoft.com/office/word/2010/wordprocessingCanvas" xmlns:cx="http://schemas.microsoft.com/office/drawing/2014/chartex" xmlns:cx1="http://schemas.microsoft.com/office/drawing/2015/9/8/chartex" xmlns:cx2="http://schemas.microsoft.com/office/drawing/2015/10/21/chartex" xmlns:cx3="http://schemas.microsoft.com/office/drawing/2016/5/9/chartex" xmlns:cx4="http://schemas.microsoft.com/office/drawing/2016/5/10/chartex" xmlns:cx5="http://schemas.microsoft.com/office/drawing/2016/5/11/chartex" xmlns:cx6="http://schemas.microsoft.com/office/drawing/2016/5/12/chartex" xmlns:cx7="http://schemas.microsoft.com/office/drawing/2016/5/13/chartex" xmlns:cx8="http://schemas.microsoft.com/office/drawing/2016/5/14/chartex" xmlns:mc="http://schemas.openxmlformats.org/markup-compatibility/2006" xmlns:aink="http://schemas.microsoft.com/office/drawing/2016/ink" xmlns:am3d="http://schemas.microsoft.com/office/drawing/2017/model3d" xmlns:o="urn:schemas-microsoft-com:office:office" xmlns:r="http://schemas.openxmlformats.org/officeDocument/2006/relationships" xmlns:m="http://schemas.openxmlformats.org/officeDocument/2006/math" xmlns:v="urn:schemas-microsoft-com:vml" xmlns:wp14="http://schemas.microsoft.com/office/word/2010/wordprocessingDrawing" xmlns:wp="http://schemas.openxmlformats.org/drawingml/2006/wordprocessingDrawing" xmlns:w10="urn:schemas-microsoft-com:office:word" xmlns:w="http://schemas.openxmlformats.org/wordprocessingml/2006/main" xmlns:w14="http://schemas.microsoft.com/office/word/2010/wordml" xmlns:w15="http://schemas.microsoft.com/office/word/2012/wordml" xmlns:w16cex="http://schemas.microsoft.com/office/word/2018/wordml/cex" xmlns:w16cid="http://schemas.microsoft.com/office/word/2016/wordml/cid" xmlns:w16="http://schemas.microsoft.com/office/word/2018/wordml" xmlns:w16sdtdh="http://schemas.microsoft.com/office/word/2020/wordml/sdtdatahash" xmlns:w16se="http://schemas.microsoft.com/office/word/2015/wordml/symex" xmlns:wpg="http://schemas.microsoft.com/office/word/2010/wordprocessingGroup" xmlns:wpi="http://schemas.microsoft.com/office/word/2010/wordprocessingInk" xmlns:wne="http://schemas.microsoft.com/office/word/2006/wordml" xmlns:wps="http://schemas.microsoft.com/office/word/2010/wordprocessingShape" mc:Ignorable="w14 w15 w16se w16cid w16 w16cex w16sdtdh wp14">
+<w:document xmlns:wpc="http://schemas.microsoft.com/office/word/2010/wordprocessingCanvas" xmlns:cx="http://schemas.microsoft.com/office/drawing/2014/chartex" xmlns:cx1="http://schemas.microsoft.com/office/drawing/2015/9/8/chartex" xmlns:cx2="http://schemas.microsoft.com/office/drawing/2015/10/21/chartex" xmlns:cx3="http://schemas.microsoft.com/office/drawing/2016/5/9/chartex" xmlns:cx4="http://schemas.microsoft.com/office/drawing/2016/5/10/chartex" xmlns:cx5="http://schemas.microsoft.com/office/drawing/2016/5/11/chartex" xmlns:cx6="http://schemas.microsoft.com/office/drawing/2016/5/12/chartex" xmlns:cx7="http://schemas.microsoft.com/office/drawing/2016/5/13/chartex" xmlns:cx8="http://schemas.microsoft.com/office/drawing/2016/5/14/chartex" xmlns:mc="http://schemas.openxmlformats.org/markup-compatibility/2006" xmlns:aink="http://schemas.microsoft.com/office/drawing/2016/ink" xmlns:am3d="http://schemas.microsoft.com/office/drawing/2017/model3d" xmlns:o="urn:schemas-microsoft-com:office:office" xmlns:oel="http://schemas.microsoft.com/office/2019/extlst" xmlns:r="http://schemas.openxmlformats.org/officeDocument/2006/relationships" xmlns:m="http://schemas.openxmlformats.org/officeDocument/2006/math" xmlns:v="urn:schemas-microsoft-com:vml" xmlns:wp14="http://schemas.microsoft.com/office/word/2010/wordprocessingDrawing" xmlns:wp="http://schemas.openxmlformats.org/drawingml/2006/wordprocessingDrawing" xmlns:w10="urn:schemas-microsoft-com:office:word" xmlns:w="http://schemas.openxmlformats.org/wordprocessingml/2006/main" xmlns:w14="http://schemas.microsoft.com/office/word/2010/wordml" xmlns:w15="http://schemas.microsoft.com/office/word/2012/wordml" xmlns:w16cex="http://schemas.microsoft.com/office/word/2018/wordml/cex" xmlns:w16cid="http://schemas.microsoft.com/office/word/2016/wordml/cid" xmlns:w16="http://schemas.microsoft.com/office/word/2018/wordml" xmlns:w16du="http://schemas.microsoft.com/office/word/2023/wordml/word16du" xmlns:w16sdtdh="http://schemas.microsoft.com/office/word/2020/wordml/sdtdatahash" xmlns:w16sdtfl="http://schemas.microsoft.com/office/word/2024/wordml/sdtformatlock" xmlns:w16se="http://schemas.microsoft.com/office/word/2015/wordml/symex" xmlns:wpg="http://schemas.microsoft.com/office/word/2010/wordprocessingGroup" xmlns:wpi="http://schemas.microsoft.com/office/word/2010/wordprocessingInk" xmlns:wne="http://schemas.microsoft.com/office/word/2006/wordml" xmlns:wps="http://schemas.microsoft.com/office/word/2010/wordprocessingShape" mc:Ignorable="w14 w15 w16se w16cid w16 w16cex w16sdtdh w16sdtfl w16du wp14">
   <w:body>
     <w:p>
       <w:pPr>
@@ -10,6 +10,7 @@
           <w:rFonts w:cs="Segoe UI"/>
         </w:rPr>
       </w:pPr>
+      <w:bookmarkStart w:id="0" w:name="_Hlk193928881"/>
       <w:r>
         <w:rPr>
           <w:rFonts w:cs="Segoe UI"/>
@@ -284,6 +285,7 @@
         <w:br w:type="page"/>
       </w:r>
     </w:p>
+    <w:bookmarkEnd w:id="0"/>
     <w:p>
       <w:pPr>
         <w:pStyle w:val="Ttulo1"/>
@@ -391,6 +393,7 @@
           <w:szCs w:val="32"/>
         </w:rPr>
       </w:pPr>
+      <w:bookmarkStart w:id="1" w:name="_Hlk193929016"/>
       <w:r>
         <w:rPr>
           <w:rFonts w:cs="Segoe UI"/>
@@ -408,6 +411,7 @@
         <w:t>royecto de grado</w:t>
       </w:r>
     </w:p>
+    <w:bookmarkEnd w:id="1"/>
     <w:p>
       <w:pPr>
         <w:spacing w:line="440" w:lineRule="exact"/>
@@ -658,6 +662,7 @@
           <w:rFonts w:cs="Segoe UI"/>
         </w:rPr>
       </w:pPr>
+      <w:bookmarkStart w:id="2" w:name="_Hlk193929066"/>
       <w:r>
         <w:rPr>
           <w:rFonts w:cs="Segoe UI"/>
@@ -698,6 +703,7 @@
         <w:br w:type="page"/>
       </w:r>
     </w:p>
+    <w:bookmarkEnd w:id="2"/>
     <w:p>
       <w:pPr>
         <w:pStyle w:val="Ttulo1"/>
@@ -1642,7 +1648,6 @@
           <w:docPartUnique/>
         </w:docPartObj>
       </w:sdtPr>
-      <w:sdtEndPr/>
       <w:sdtContent>
         <w:p>
           <w:pPr>
@@ -3539,7 +3544,7 @@
           <w:szCs w:val="26"/>
         </w:rPr>
       </w:pPr>
-      <w:bookmarkStart w:id="0" w:name="_Toc397444423"/>
+      <w:bookmarkStart w:id="3" w:name="_Toc397444423"/>
       <w:r>
         <w:rPr>
           <w:rFonts w:cs="Segoe UI"/>
@@ -3561,7 +3566,7 @@
         <w:lastRenderedPageBreak/>
         <w:t>Resumen</w:t>
       </w:r>
-      <w:bookmarkEnd w:id="0"/>
+      <w:bookmarkEnd w:id="3"/>
     </w:p>
     <w:p>
       <w:r>
@@ -4220,14 +4225,14 @@
           <w:bCs/>
           <w:sz w:val="28"/>
           <w:szCs w:val="26"/>
-          <w:lang w:val="en-US"/>
-        </w:rPr>
-      </w:pPr>
-      <w:bookmarkStart w:id="1" w:name="_Toc397444424"/>
-      <w:r>
-        <w:rPr>
-          <w:rFonts w:cs="Segoe UI"/>
-          <w:lang w:val="en-US"/>
+          <w:lang w:val="es-ES"/>
+        </w:rPr>
+      </w:pPr>
+      <w:bookmarkStart w:id="4" w:name="_Toc397444424"/>
+      <w:r>
+        <w:rPr>
+          <w:rFonts w:cs="Segoe UI"/>
+          <w:lang w:val="es-ES"/>
         </w:rPr>
         <w:br w:type="page"/>
       </w:r>
@@ -4248,7 +4253,7 @@
         <w:lastRenderedPageBreak/>
         <w:t>Abstract</w:t>
       </w:r>
-      <w:bookmarkEnd w:id="1"/>
+      <w:bookmarkEnd w:id="4"/>
     </w:p>
     <w:p>
       <w:pPr>
@@ -4505,7 +4510,7 @@
           <w:rFonts w:cs="Segoe UI"/>
         </w:rPr>
       </w:pPr>
-      <w:bookmarkStart w:id="2" w:name="_Toc397444425"/>
+      <w:bookmarkStart w:id="5" w:name="_Toc397444425"/>
       <w:r>
         <w:rPr>
           <w:rFonts w:cs="Segoe UI"/>
@@ -4513,7 +4518,7 @@
         <w:lastRenderedPageBreak/>
         <w:t>Lista de acrónimos</w:t>
       </w:r>
-      <w:bookmarkEnd w:id="2"/>
+      <w:bookmarkEnd w:id="5"/>
     </w:p>
     <w:p>
       <w:r>
@@ -4666,6 +4671,7 @@
         <w:tab/>
         <w:t>Arquitectura Orientada a Servicios (</w:t>
       </w:r>
+      <w:proofErr w:type="spellStart"/>
       <w:r>
         <w:rPr>
           <w:rFonts w:cs="Segoe UI"/>
@@ -4679,7 +4685,15 @@
           <w:rFonts w:cs="Segoe UI"/>
           <w:i/>
         </w:rPr>
-        <w:t xml:space="preserve">ervice </w:t>
+        <w:t>ervice</w:t>
+      </w:r>
+      <w:proofErr w:type="spellEnd"/>
+      <w:r>
+        <w:rPr>
+          <w:rFonts w:cs="Segoe UI"/>
+          <w:i/>
+        </w:rPr>
+        <w:t xml:space="preserve"> </w:t>
       </w:r>
       <w:proofErr w:type="spellStart"/>
       <w:r>
@@ -4905,7 +4919,7 @@
         </w:rPr>
         <w:br w:type="page"/>
       </w:r>
-      <w:bookmarkStart w:id="3" w:name="_Toc397444426"/>
+      <w:bookmarkStart w:id="6" w:name="_Toc397444426"/>
       <w:r>
         <w:rPr>
           <w:rFonts w:cs="Segoe UI"/>
@@ -4913,7 +4927,7 @@
         <w:lastRenderedPageBreak/>
         <w:t>Glosario de términos</w:t>
       </w:r>
-      <w:bookmarkEnd w:id="3"/>
+      <w:bookmarkEnd w:id="6"/>
     </w:p>
     <w:p>
       <w:r>
@@ -4988,7 +5002,7 @@
           <w:rFonts w:cs="Segoe UI"/>
         </w:rPr>
       </w:pPr>
-      <w:bookmarkStart w:id="4" w:name="_Toc397444427"/>
+      <w:bookmarkStart w:id="7" w:name="_Toc397444427"/>
       <w:r>
         <w:rPr>
           <w:rFonts w:cs="Segoe UI"/>
@@ -4996,7 +5010,7 @@
         <w:lastRenderedPageBreak/>
         <w:t>Lista de símbolos</w:t>
       </w:r>
-      <w:bookmarkEnd w:id="4"/>
+      <w:bookmarkEnd w:id="7"/>
     </w:p>
     <w:p>
       <w:pPr>
@@ -5591,7 +5605,7 @@
           <w:szCs w:val="26"/>
         </w:rPr>
       </w:pPr>
-      <w:bookmarkStart w:id="5" w:name="_Toc397444428"/>
+      <w:bookmarkStart w:id="8" w:name="_Toc397444428"/>
       <w:r>
         <w:rPr>
           <w:rFonts w:cs="Segoe UI"/>
@@ -5619,7 +5633,7 @@
         </w:rPr>
         <w:t>de figuras</w:t>
       </w:r>
-      <w:bookmarkEnd w:id="5"/>
+      <w:bookmarkEnd w:id="8"/>
     </w:p>
     <w:p>
       <w:pPr>
@@ -6071,6 +6085,7 @@
           <w:lang w:val="es-ES"/>
         </w:rPr>
       </w:pPr>
+      <w:bookmarkStart w:id="9" w:name="_Hlk193930680"/>
       <w:r>
         <w:rPr>
           <w:rFonts w:cs="Segoe UI"/>
@@ -6105,7 +6120,8 @@
           <w:rFonts w:cs="Segoe UI"/>
         </w:rPr>
       </w:pPr>
-      <w:bookmarkStart w:id="6" w:name="_Toc397444429"/>
+      <w:bookmarkStart w:id="10" w:name="_Toc397444429"/>
+      <w:bookmarkEnd w:id="9"/>
       <w:r>
         <w:rPr>
           <w:rFonts w:cs="Segoe UI"/>
@@ -6113,7 +6129,7 @@
         <w:lastRenderedPageBreak/>
         <w:t>Índice de tablas</w:t>
       </w:r>
-      <w:bookmarkEnd w:id="6"/>
+      <w:bookmarkEnd w:id="10"/>
     </w:p>
     <w:p>
       <w:pPr>
@@ -6270,8 +6286,8 @@
           <w:rFonts w:cs="Segoe UI"/>
         </w:rPr>
       </w:pPr>
-      <w:bookmarkStart w:id="7" w:name="h.4vtu5a8ypykg" w:colFirst="0" w:colLast="0"/>
-      <w:bookmarkEnd w:id="7"/>
+      <w:bookmarkStart w:id="11" w:name="h.4vtu5a8ypykg" w:colFirst="0" w:colLast="0"/>
+      <w:bookmarkEnd w:id="11"/>
       <w:r>
         <w:rPr>
           <w:rFonts w:eastAsia="Arial" w:cs="Segoe UI"/>
@@ -6846,7 +6862,7 @@
           <w:rFonts w:cs="Segoe UI"/>
         </w:rPr>
       </w:pPr>
-      <w:bookmarkStart w:id="8" w:name="_Toc397444430"/>
+      <w:bookmarkStart w:id="12" w:name="_Toc397444430"/>
       <w:r>
         <w:rPr>
           <w:rFonts w:cs="Segoe UI"/>
@@ -6860,7 +6876,7 @@
         <w:lastRenderedPageBreak/>
         <w:t>Motivación y antecedentes</w:t>
       </w:r>
-      <w:bookmarkEnd w:id="8"/>
+      <w:bookmarkEnd w:id="12"/>
     </w:p>
     <w:p>
       <w:r>
@@ -7926,7 +7942,7 @@
       <w:r>
         <w:br w:type="page"/>
       </w:r>
-      <w:bookmarkStart w:id="9" w:name="_Toc397444431"/>
+      <w:bookmarkStart w:id="13" w:name="_Toc397444431"/>
       <w:r>
         <w:rPr>
           <w:rFonts w:cs="Segoe UI"/>
@@ -7934,7 +7950,7 @@
         <w:lastRenderedPageBreak/>
         <w:t>Descripción del problema</w:t>
       </w:r>
-      <w:bookmarkEnd w:id="9"/>
+      <w:bookmarkEnd w:id="13"/>
     </w:p>
     <w:p>
       <w:r>
@@ -8696,7 +8712,7 @@
           <w:rFonts w:cs="Segoe UI"/>
         </w:rPr>
       </w:pPr>
-      <w:bookmarkStart w:id="10" w:name="_Toc397444433"/>
+      <w:bookmarkStart w:id="14" w:name="_Toc397444433"/>
       <w:r>
         <w:rPr>
           <w:rFonts w:cs="Segoe UI"/>
@@ -8704,7 +8720,7 @@
         <w:lastRenderedPageBreak/>
         <w:t xml:space="preserve">Objetivos </w:t>
       </w:r>
-      <w:bookmarkEnd w:id="10"/>
+      <w:bookmarkEnd w:id="14"/>
     </w:p>
     <w:p>
       <w:r>
@@ -8775,7 +8791,7 @@
           <w:rFonts w:cs="Segoe UI"/>
         </w:rPr>
       </w:pPr>
-      <w:bookmarkStart w:id="11" w:name="_Toc397444434"/>
+      <w:bookmarkStart w:id="15" w:name="_Toc397444434"/>
     </w:p>
     <w:p>
       <w:pPr>
@@ -8790,7 +8806,7 @@
         </w:rPr>
         <w:t>Objetivo general</w:t>
       </w:r>
-      <w:bookmarkEnd w:id="11"/>
+      <w:bookmarkEnd w:id="15"/>
     </w:p>
     <w:p>
       <w:r>
@@ -8856,7 +8872,7 @@
           <w:rFonts w:cs="Segoe UI"/>
         </w:rPr>
       </w:pPr>
-      <w:bookmarkStart w:id="12" w:name="_Toc397444435"/>
+      <w:bookmarkStart w:id="16" w:name="_Toc397444435"/>
     </w:p>
     <w:p>
       <w:pPr>
@@ -8871,7 +8887,7 @@
         </w:rPr>
         <w:t>Objetivos específicos</w:t>
       </w:r>
-      <w:bookmarkEnd w:id="12"/>
+      <w:bookmarkEnd w:id="16"/>
     </w:p>
     <w:p>
       <w:pPr>
@@ -9161,7 +9177,7 @@
           <w:rFonts w:cs="Segoe UI"/>
         </w:rPr>
       </w:pPr>
-      <w:bookmarkStart w:id="13" w:name="_Toc397444436"/>
+      <w:bookmarkStart w:id="17" w:name="_Toc397444436"/>
       <w:r>
         <w:rPr>
           <w:rFonts w:cs="Segoe UI"/>
@@ -9169,7 +9185,7 @@
         <w:lastRenderedPageBreak/>
         <w:t>Marco teórico</w:t>
       </w:r>
-      <w:bookmarkEnd w:id="13"/>
+      <w:bookmarkEnd w:id="17"/>
     </w:p>
     <w:p>
       <w:pPr>
@@ -9659,7 +9675,7 @@
           <w:szCs w:val="26"/>
         </w:rPr>
       </w:pPr>
-      <w:bookmarkStart w:id="14" w:name="_Toc397444437"/>
+      <w:bookmarkStart w:id="18" w:name="_Toc397444437"/>
       <w:r>
         <w:rPr>
           <w:rFonts w:cs="Segoe UI"/>
@@ -9681,7 +9697,7 @@
         <w:lastRenderedPageBreak/>
         <w:t>Estado del arte</w:t>
       </w:r>
-      <w:bookmarkEnd w:id="14"/>
+      <w:bookmarkEnd w:id="18"/>
     </w:p>
     <w:p>
       <w:pPr>
@@ -10201,7 +10217,7 @@
           <w:szCs w:val="26"/>
         </w:rPr>
       </w:pPr>
-      <w:bookmarkStart w:id="15" w:name="_Toc397444438"/>
+      <w:bookmarkStart w:id="19" w:name="_Toc397444438"/>
       <w:r>
         <w:rPr>
           <w:rFonts w:cs="Segoe UI"/>
@@ -10223,7 +10239,7 @@
         <w:lastRenderedPageBreak/>
         <w:t>Metodología</w:t>
       </w:r>
-      <w:bookmarkEnd w:id="15"/>
+      <w:bookmarkEnd w:id="19"/>
     </w:p>
     <w:p>
       <w:pPr>
@@ -10574,7 +10590,7 @@
           <w:rFonts w:cs="Segoe UI"/>
         </w:rPr>
       </w:pPr>
-      <w:bookmarkStart w:id="16" w:name="_Toc397444439"/>
+      <w:bookmarkStart w:id="20" w:name="_Toc397444439"/>
       <w:r>
         <w:rPr>
           <w:rFonts w:cs="Segoe UI"/>
@@ -10587,7 +10603,7 @@
         </w:rPr>
         <w:t>squema de trabajo</w:t>
       </w:r>
-      <w:bookmarkEnd w:id="16"/>
+      <w:bookmarkEnd w:id="20"/>
     </w:p>
     <w:p>
       <w:pPr>
@@ -10616,14 +10632,14 @@
           <w:rFonts w:cs="Segoe UI"/>
         </w:rPr>
       </w:pPr>
-      <w:bookmarkStart w:id="17" w:name="_Toc397444440"/>
+      <w:bookmarkStart w:id="21" w:name="_Toc397444440"/>
       <w:r>
         <w:rPr>
           <w:rFonts w:cs="Segoe UI"/>
         </w:rPr>
         <w:t>Fases de desarrollo del proyecto</w:t>
       </w:r>
-      <w:bookmarkEnd w:id="17"/>
+      <w:bookmarkEnd w:id="21"/>
     </w:p>
     <w:p>
       <w:pPr>
@@ -10643,12 +10659,12 @@
       <w:pPr>
         <w:pStyle w:val="Ttulo3"/>
       </w:pPr>
-      <w:bookmarkStart w:id="18" w:name="_Toc397444441"/>
+      <w:bookmarkStart w:id="22" w:name="_Toc397444441"/>
       <w:r>
         <w:lastRenderedPageBreak/>
         <w:t>Análisis de riesgos y limitaciones</w:t>
       </w:r>
-      <w:bookmarkEnd w:id="18"/>
+      <w:bookmarkEnd w:id="22"/>
     </w:p>
     <w:p>
       <w:pPr>
@@ -10679,14 +10695,14 @@
           <w:rFonts w:cs="Segoe UI"/>
         </w:rPr>
       </w:pPr>
-      <w:bookmarkStart w:id="19" w:name="_Toc397444442"/>
+      <w:bookmarkStart w:id="23" w:name="_Toc397444442"/>
       <w:r>
         <w:rPr>
           <w:rFonts w:cs="Segoe UI"/>
         </w:rPr>
         <w:t>Cronograma del proyecto</w:t>
       </w:r>
-      <w:bookmarkEnd w:id="19"/>
+      <w:bookmarkEnd w:id="23"/>
     </w:p>
     <w:p>
       <w:r>
@@ -10825,14 +10841,14 @@
           <w:rFonts w:cs="Segoe UI"/>
         </w:rPr>
       </w:pPr>
-      <w:bookmarkStart w:id="20" w:name="_Toc397444443"/>
+      <w:bookmarkStart w:id="24" w:name="_Toc397444443"/>
       <w:r>
         <w:rPr>
           <w:rFonts w:cs="Segoe UI"/>
         </w:rPr>
         <w:t>Presupuesto</w:t>
       </w:r>
-      <w:bookmarkEnd w:id="20"/>
+      <w:bookmarkEnd w:id="24"/>
     </w:p>
     <w:p>
       <w:pPr>
@@ -10871,7 +10887,7 @@
           <w:rFonts w:cs="Segoe UI"/>
         </w:rPr>
       </w:pPr>
-      <w:bookmarkStart w:id="21" w:name="_Toc397444444"/>
+      <w:bookmarkStart w:id="25" w:name="_Toc397444444"/>
       <w:r>
         <w:rPr>
           <w:rFonts w:cs="Segoe UI"/>
@@ -10879,7 +10895,7 @@
         <w:lastRenderedPageBreak/>
         <w:t>Contribución y resultados del proyecto de grado</w:t>
       </w:r>
-      <w:bookmarkEnd w:id="21"/>
+      <w:bookmarkEnd w:id="25"/>
     </w:p>
     <w:p>
       <w:pPr>
@@ -11061,8 +11077,8 @@
           <w:rFonts w:cs="Segoe UI"/>
         </w:rPr>
       </w:pPr>
-      <w:bookmarkStart w:id="22" w:name="_Toc394506519"/>
-      <w:bookmarkStart w:id="23" w:name="_Toc397444445"/>
+      <w:bookmarkStart w:id="26" w:name="_Toc394506519"/>
+      <w:bookmarkStart w:id="27" w:name="_Toc397444445"/>
       <w:r>
         <w:rPr>
           <w:rFonts w:cs="Segoe UI"/>
@@ -11075,17 +11091,17 @@
         </w:rPr>
         <w:t>elacionados con el objeto del proyecto</w:t>
       </w:r>
-      <w:bookmarkEnd w:id="22"/>
-      <w:bookmarkEnd w:id="23"/>
-    </w:p>
-    <w:p>
-      <w:pPr>
-        <w:rPr>
-          <w:rFonts w:cs="Segoe UI"/>
-        </w:rPr>
-      </w:pPr>
-      <w:bookmarkStart w:id="24" w:name="_Toc394506520"/>
-      <w:bookmarkStart w:id="25" w:name="_Toc397444446"/>
+      <w:bookmarkEnd w:id="26"/>
+      <w:bookmarkEnd w:id="27"/>
+    </w:p>
+    <w:p>
+      <w:pPr>
+        <w:rPr>
+          <w:rFonts w:cs="Segoe UI"/>
+        </w:rPr>
+      </w:pPr>
+      <w:bookmarkStart w:id="28" w:name="_Toc394506520"/>
+      <w:bookmarkStart w:id="29" w:name="_Toc397444446"/>
     </w:p>
     <w:p>
       <w:pPr>
@@ -11120,22 +11136,22 @@
         </w:rPr>
         <w:t xml:space="preserve">elacionados con el </w:t>
       </w:r>
-      <w:bookmarkEnd w:id="24"/>
+      <w:bookmarkEnd w:id="28"/>
       <w:r>
         <w:rPr>
           <w:rFonts w:cs="Segoe UI"/>
         </w:rPr>
         <w:t>desarrollo de capacidades del investigador</w:t>
       </w:r>
-      <w:bookmarkEnd w:id="25"/>
-    </w:p>
-    <w:p>
-      <w:pPr>
-        <w:rPr>
-          <w:rFonts w:cs="Segoe UI"/>
-        </w:rPr>
-      </w:pPr>
-      <w:bookmarkStart w:id="26" w:name="_Toc397444447"/>
+      <w:bookmarkEnd w:id="29"/>
+    </w:p>
+    <w:p>
+      <w:pPr>
+        <w:rPr>
+          <w:rFonts w:cs="Segoe UI"/>
+        </w:rPr>
+      </w:pPr>
+      <w:bookmarkStart w:id="30" w:name="_Toc397444447"/>
     </w:p>
     <w:p>
       <w:pPr>
@@ -11164,7 +11180,7 @@
         </w:rPr>
         <w:t>Resultados y entregables</w:t>
       </w:r>
-      <w:bookmarkEnd w:id="26"/>
+      <w:bookmarkEnd w:id="30"/>
     </w:p>
     <w:p>
       <w:pPr>
@@ -11293,7 +11309,7 @@
           <w:rFonts w:cs="Segoe UI"/>
         </w:rPr>
       </w:pPr>
-      <w:bookmarkStart w:id="27" w:name="_Toc397444448"/>
+      <w:bookmarkStart w:id="31" w:name="_Toc397444448"/>
       <w:r>
         <w:rPr>
           <w:rFonts w:cs="Segoe UI"/>
@@ -11301,7 +11317,7 @@
         <w:lastRenderedPageBreak/>
         <w:t>Anexos</w:t>
       </w:r>
-      <w:bookmarkEnd w:id="27"/>
+      <w:bookmarkEnd w:id="31"/>
     </w:p>
     <w:p>
       <w:pPr>
@@ -11479,12 +11495,12 @@
       <w:pPr>
         <w:pStyle w:val="Ttulo2"/>
       </w:pPr>
-      <w:bookmarkStart w:id="28" w:name="_Toc397444449"/>
+      <w:bookmarkStart w:id="32" w:name="_Toc397444449"/>
       <w:r>
         <w:lastRenderedPageBreak/>
         <w:t>Referencias bibliográficas</w:t>
       </w:r>
-      <w:bookmarkEnd w:id="28"/>
+      <w:bookmarkEnd w:id="32"/>
     </w:p>
     <w:p>
       <w:r>
@@ -12100,7 +12116,7 @@
 </file>
 
 <file path=word/endnotes.xml><?xml version="1.0" encoding="utf-8"?>
-<w:endnotes xmlns:wpc="http://schemas.microsoft.com/office/word/2010/wordprocessingCanvas" xmlns:cx="http://schemas.microsoft.com/office/drawing/2014/chartex" xmlns:cx1="http://schemas.microsoft.com/office/drawing/2015/9/8/chartex" xmlns:cx2="http://schemas.microsoft.com/office/drawing/2015/10/21/chartex" xmlns:cx3="http://schemas.microsoft.com/office/drawing/2016/5/9/chartex" xmlns:cx4="http://schemas.microsoft.com/office/drawing/2016/5/10/chartex" xmlns:cx5="http://schemas.microsoft.com/office/drawing/2016/5/11/chartex" xmlns:cx6="http://schemas.microsoft.com/office/drawing/2016/5/12/chartex" xmlns:cx7="http://schemas.microsoft.com/office/drawing/2016/5/13/chartex" xmlns:cx8="http://schemas.microsoft.com/office/drawing/2016/5/14/chartex" xmlns:mc="http://schemas.openxmlformats.org/markup-compatibility/2006" xmlns:aink="http://schemas.microsoft.com/office/drawing/2016/ink" xmlns:am3d="http://schemas.microsoft.com/office/drawing/2017/model3d" xmlns:o="urn:schemas-microsoft-com:office:office" xmlns:r="http://schemas.openxmlformats.org/officeDocument/2006/relationships" xmlns:m="http://schemas.openxmlformats.org/officeDocument/2006/math" xmlns:v="urn:schemas-microsoft-com:vml" xmlns:wp14="http://schemas.microsoft.com/office/word/2010/wordprocessingDrawing" xmlns:wp="http://schemas.openxmlformats.org/drawingml/2006/wordprocessingDrawing" xmlns:w10="urn:schemas-microsoft-com:office:word" xmlns:w="http://schemas.openxmlformats.org/wordprocessingml/2006/main" xmlns:w14="http://schemas.microsoft.com/office/word/2010/wordml" xmlns:w15="http://schemas.microsoft.com/office/word/2012/wordml" xmlns:w16cex="http://schemas.microsoft.com/office/word/2018/wordml/cex" xmlns:w16cid="http://schemas.microsoft.com/office/word/2016/wordml/cid" xmlns:w16="http://schemas.microsoft.com/office/word/2018/wordml" xmlns:w16sdtdh="http://schemas.microsoft.com/office/word/2020/wordml/sdtdatahash" xmlns:w16se="http://schemas.microsoft.com/office/word/2015/wordml/symex" xmlns:wpg="http://schemas.microsoft.com/office/word/2010/wordprocessingGroup" xmlns:wpi="http://schemas.microsoft.com/office/word/2010/wordprocessingInk" xmlns:wne="http://schemas.microsoft.com/office/word/2006/wordml" xmlns:wps="http://schemas.microsoft.com/office/word/2010/wordprocessingShape" mc:Ignorable="w14 w15 w16se w16cid w16 w16cex w16sdtdh wp14">
+<w:endnotes xmlns:wpc="http://schemas.microsoft.com/office/word/2010/wordprocessingCanvas" xmlns:cx="http://schemas.microsoft.com/office/drawing/2014/chartex" xmlns:cx1="http://schemas.microsoft.com/office/drawing/2015/9/8/chartex" xmlns:cx2="http://schemas.microsoft.com/office/drawing/2015/10/21/chartex" xmlns:cx3="http://schemas.microsoft.com/office/drawing/2016/5/9/chartex" xmlns:cx4="http://schemas.microsoft.com/office/drawing/2016/5/10/chartex" xmlns:cx5="http://schemas.microsoft.com/office/drawing/2016/5/11/chartex" xmlns:cx6="http://schemas.microsoft.com/office/drawing/2016/5/12/chartex" xmlns:cx7="http://schemas.microsoft.com/office/drawing/2016/5/13/chartex" xmlns:cx8="http://schemas.microsoft.com/office/drawing/2016/5/14/chartex" xmlns:mc="http://schemas.openxmlformats.org/markup-compatibility/2006" xmlns:aink="http://schemas.microsoft.com/office/drawing/2016/ink" xmlns:am3d="http://schemas.microsoft.com/office/drawing/2017/model3d" xmlns:o="urn:schemas-microsoft-com:office:office" xmlns:oel="http://schemas.microsoft.com/office/2019/extlst" xmlns:r="http://schemas.openxmlformats.org/officeDocument/2006/relationships" xmlns:m="http://schemas.openxmlformats.org/officeDocument/2006/math" xmlns:v="urn:schemas-microsoft-com:vml" xmlns:wp14="http://schemas.microsoft.com/office/word/2010/wordprocessingDrawing" xmlns:wp="http://schemas.openxmlformats.org/drawingml/2006/wordprocessingDrawing" xmlns:w10="urn:schemas-microsoft-com:office:word" xmlns:w="http://schemas.openxmlformats.org/wordprocessingml/2006/main" xmlns:w14="http://schemas.microsoft.com/office/word/2010/wordml" xmlns:w15="http://schemas.microsoft.com/office/word/2012/wordml" xmlns:w16cex="http://schemas.microsoft.com/office/word/2018/wordml/cex" xmlns:w16cid="http://schemas.microsoft.com/office/word/2016/wordml/cid" xmlns:w16="http://schemas.microsoft.com/office/word/2018/wordml" xmlns:w16du="http://schemas.microsoft.com/office/word/2023/wordml/word16du" xmlns:w16sdtdh="http://schemas.microsoft.com/office/word/2020/wordml/sdtdatahash" xmlns:w16sdtfl="http://schemas.microsoft.com/office/word/2024/wordml/sdtformatlock" xmlns:w16se="http://schemas.microsoft.com/office/word/2015/wordml/symex" xmlns:wpg="http://schemas.microsoft.com/office/word/2010/wordprocessingGroup" xmlns:wpi="http://schemas.microsoft.com/office/word/2010/wordprocessingInk" xmlns:wne="http://schemas.microsoft.com/office/word/2006/wordml" xmlns:wps="http://schemas.microsoft.com/office/word/2010/wordprocessingShape" mc:Ignorable="w14 w15 w16se w16cid w16 w16cex w16sdtdh w16sdtfl w16du wp14">
   <w:endnote w:type="separator" w:id="-1">
     <w:p>
       <w:pPr>
@@ -12125,7 +12141,7 @@
 </file>
 
 <file path=word/footer1.xml><?xml version="1.0" encoding="utf-8"?>
-<w:ftr xmlns:wpc="http://schemas.microsoft.com/office/word/2010/wordprocessingCanvas" xmlns:cx="http://schemas.microsoft.com/office/drawing/2014/chartex" xmlns:cx1="http://schemas.microsoft.com/office/drawing/2015/9/8/chartex" xmlns:cx2="http://schemas.microsoft.com/office/drawing/2015/10/21/chartex" xmlns:cx3="http://schemas.microsoft.com/office/drawing/2016/5/9/chartex" xmlns:cx4="http://schemas.microsoft.com/office/drawing/2016/5/10/chartex" xmlns:cx5="http://schemas.microsoft.com/office/drawing/2016/5/11/chartex" xmlns:cx6="http://schemas.microsoft.com/office/drawing/2016/5/12/chartex" xmlns:cx7="http://schemas.microsoft.com/office/drawing/2016/5/13/chartex" xmlns:cx8="http://schemas.microsoft.com/office/drawing/2016/5/14/chartex" xmlns:mc="http://schemas.openxmlformats.org/markup-compatibility/2006" xmlns:aink="http://schemas.microsoft.com/office/drawing/2016/ink" xmlns:am3d="http://schemas.microsoft.com/office/drawing/2017/model3d" xmlns:o="urn:schemas-microsoft-com:office:office" xmlns:r="http://schemas.openxmlformats.org/officeDocument/2006/relationships" xmlns:m="http://schemas.openxmlformats.org/officeDocument/2006/math" xmlns:v="urn:schemas-microsoft-com:vml" xmlns:wp14="http://schemas.microsoft.com/office/word/2010/wordprocessingDrawing" xmlns:wp="http://schemas.openxmlformats.org/drawingml/2006/wordprocessingDrawing" xmlns:w10="urn:schemas-microsoft-com:office:word" xmlns:w="http://schemas.openxmlformats.org/wordprocessingml/2006/main" xmlns:w14="http://schemas.microsoft.com/office/word/2010/wordml" xmlns:w15="http://schemas.microsoft.com/office/word/2012/wordml" xmlns:w16cex="http://schemas.microsoft.com/office/word/2018/wordml/cex" xmlns:w16cid="http://schemas.microsoft.com/office/word/2016/wordml/cid" xmlns:w16="http://schemas.microsoft.com/office/word/2018/wordml" xmlns:w16sdtdh="http://schemas.microsoft.com/office/word/2020/wordml/sdtdatahash" xmlns:w16se="http://schemas.microsoft.com/office/word/2015/wordml/symex" xmlns:wpg="http://schemas.microsoft.com/office/word/2010/wordprocessingGroup" xmlns:wpi="http://schemas.microsoft.com/office/word/2010/wordprocessingInk" xmlns:wne="http://schemas.microsoft.com/office/word/2006/wordml" xmlns:wps="http://schemas.microsoft.com/office/word/2010/wordprocessingShape" mc:Ignorable="w14 w15 w16se w16cid w16 w16cex w16sdtdh wp14">
+<w:ftr xmlns:wpc="http://schemas.microsoft.com/office/word/2010/wordprocessingCanvas" xmlns:cx="http://schemas.microsoft.com/office/drawing/2014/chartex" xmlns:cx1="http://schemas.microsoft.com/office/drawing/2015/9/8/chartex" xmlns:cx2="http://schemas.microsoft.com/office/drawing/2015/10/21/chartex" xmlns:cx3="http://schemas.microsoft.com/office/drawing/2016/5/9/chartex" xmlns:cx4="http://schemas.microsoft.com/office/drawing/2016/5/10/chartex" xmlns:cx5="http://schemas.microsoft.com/office/drawing/2016/5/11/chartex" xmlns:cx6="http://schemas.microsoft.com/office/drawing/2016/5/12/chartex" xmlns:cx7="http://schemas.microsoft.com/office/drawing/2016/5/13/chartex" xmlns:cx8="http://schemas.microsoft.com/office/drawing/2016/5/14/chartex" xmlns:mc="http://schemas.openxmlformats.org/markup-compatibility/2006" xmlns:aink="http://schemas.microsoft.com/office/drawing/2016/ink" xmlns:am3d="http://schemas.microsoft.com/office/drawing/2017/model3d" xmlns:o="urn:schemas-microsoft-com:office:office" xmlns:oel="http://schemas.microsoft.com/office/2019/extlst" xmlns:r="http://schemas.openxmlformats.org/officeDocument/2006/relationships" xmlns:m="http://schemas.openxmlformats.org/officeDocument/2006/math" xmlns:v="urn:schemas-microsoft-com:vml" xmlns:wp14="http://schemas.microsoft.com/office/word/2010/wordprocessingDrawing" xmlns:wp="http://schemas.openxmlformats.org/drawingml/2006/wordprocessingDrawing" xmlns:w10="urn:schemas-microsoft-com:office:word" xmlns:w="http://schemas.openxmlformats.org/wordprocessingml/2006/main" xmlns:w14="http://schemas.microsoft.com/office/word/2010/wordml" xmlns:w15="http://schemas.microsoft.com/office/word/2012/wordml" xmlns:w16cex="http://schemas.microsoft.com/office/word/2018/wordml/cex" xmlns:w16cid="http://schemas.microsoft.com/office/word/2016/wordml/cid" xmlns:w16="http://schemas.microsoft.com/office/word/2018/wordml" xmlns:w16du="http://schemas.microsoft.com/office/word/2023/wordml/word16du" xmlns:w16sdtdh="http://schemas.microsoft.com/office/word/2020/wordml/sdtdatahash" xmlns:w16sdtfl="http://schemas.microsoft.com/office/word/2024/wordml/sdtformatlock" xmlns:w16se="http://schemas.microsoft.com/office/word/2015/wordml/symex" xmlns:wpg="http://schemas.microsoft.com/office/word/2010/wordprocessingGroup" xmlns:wpi="http://schemas.microsoft.com/office/word/2010/wordprocessingInk" xmlns:wne="http://schemas.microsoft.com/office/word/2006/wordml" xmlns:wps="http://schemas.microsoft.com/office/word/2010/wordprocessingShape" mc:Ignorable="w14 w15 w16se w16cid w16 w16cex w16sdtdh w16sdtfl w16du wp14">
   <w:p>
     <w:pPr>
       <w:pStyle w:val="Piedepgina"/>
@@ -12141,7 +12157,7 @@
 </file>
 
 <file path=word/footer2.xml><?xml version="1.0" encoding="utf-8"?>
-<w:ftr xmlns:wpc="http://schemas.microsoft.com/office/word/2010/wordprocessingCanvas" xmlns:cx="http://schemas.microsoft.com/office/drawing/2014/chartex" xmlns:cx1="http://schemas.microsoft.com/office/drawing/2015/9/8/chartex" xmlns:cx2="http://schemas.microsoft.com/office/drawing/2015/10/21/chartex" xmlns:cx3="http://schemas.microsoft.com/office/drawing/2016/5/9/chartex" xmlns:cx4="http://schemas.microsoft.com/office/drawing/2016/5/10/chartex" xmlns:cx5="http://schemas.microsoft.com/office/drawing/2016/5/11/chartex" xmlns:cx6="http://schemas.microsoft.com/office/drawing/2016/5/12/chartex" xmlns:cx7="http://schemas.microsoft.com/office/drawing/2016/5/13/chartex" xmlns:cx8="http://schemas.microsoft.com/office/drawing/2016/5/14/chartex" xmlns:mc="http://schemas.openxmlformats.org/markup-compatibility/2006" xmlns:aink="http://schemas.microsoft.com/office/drawing/2016/ink" xmlns:am3d="http://schemas.microsoft.com/office/drawing/2017/model3d" xmlns:o="urn:schemas-microsoft-com:office:office" xmlns:r="http://schemas.openxmlformats.org/officeDocument/2006/relationships" xmlns:m="http://schemas.openxmlformats.org/officeDocument/2006/math" xmlns:v="urn:schemas-microsoft-com:vml" xmlns:wp14="http://schemas.microsoft.com/office/word/2010/wordprocessingDrawing" xmlns:wp="http://schemas.openxmlformats.org/drawingml/2006/wordprocessingDrawing" xmlns:w10="urn:schemas-microsoft-com:office:word" xmlns:w="http://schemas.openxmlformats.org/wordprocessingml/2006/main" xmlns:w14="http://schemas.microsoft.com/office/word/2010/wordml" xmlns:w15="http://schemas.microsoft.com/office/word/2012/wordml" xmlns:w16cex="http://schemas.microsoft.com/office/word/2018/wordml/cex" xmlns:w16cid="http://schemas.microsoft.com/office/word/2016/wordml/cid" xmlns:w16="http://schemas.microsoft.com/office/word/2018/wordml" xmlns:w16sdtdh="http://schemas.microsoft.com/office/word/2020/wordml/sdtdatahash" xmlns:w16se="http://schemas.microsoft.com/office/word/2015/wordml/symex" xmlns:wpg="http://schemas.microsoft.com/office/word/2010/wordprocessingGroup" xmlns:wpi="http://schemas.microsoft.com/office/word/2010/wordprocessingInk" xmlns:wne="http://schemas.microsoft.com/office/word/2006/wordml" xmlns:wps="http://schemas.microsoft.com/office/word/2010/wordprocessingShape" mc:Ignorable="w14 w15 w16se w16cid w16 w16cex w16sdtdh wp14">
+<w:ftr xmlns:wpc="http://schemas.microsoft.com/office/word/2010/wordprocessingCanvas" xmlns:cx="http://schemas.microsoft.com/office/drawing/2014/chartex" xmlns:cx1="http://schemas.microsoft.com/office/drawing/2015/9/8/chartex" xmlns:cx2="http://schemas.microsoft.com/office/drawing/2015/10/21/chartex" xmlns:cx3="http://schemas.microsoft.com/office/drawing/2016/5/9/chartex" xmlns:cx4="http://schemas.microsoft.com/office/drawing/2016/5/10/chartex" xmlns:cx5="http://schemas.microsoft.com/office/drawing/2016/5/11/chartex" xmlns:cx6="http://schemas.microsoft.com/office/drawing/2016/5/12/chartex" xmlns:cx7="http://schemas.microsoft.com/office/drawing/2016/5/13/chartex" xmlns:cx8="http://schemas.microsoft.com/office/drawing/2016/5/14/chartex" xmlns:mc="http://schemas.openxmlformats.org/markup-compatibility/2006" xmlns:aink="http://schemas.microsoft.com/office/drawing/2016/ink" xmlns:am3d="http://schemas.microsoft.com/office/drawing/2017/model3d" xmlns:o="urn:schemas-microsoft-com:office:office" xmlns:oel="http://schemas.microsoft.com/office/2019/extlst" xmlns:r="http://schemas.openxmlformats.org/officeDocument/2006/relationships" xmlns:m="http://schemas.openxmlformats.org/officeDocument/2006/math" xmlns:v="urn:schemas-microsoft-com:vml" xmlns:wp14="http://schemas.microsoft.com/office/word/2010/wordprocessingDrawing" xmlns:wp="http://schemas.openxmlformats.org/drawingml/2006/wordprocessingDrawing" xmlns:w10="urn:schemas-microsoft-com:office:word" xmlns:w="http://schemas.openxmlformats.org/wordprocessingml/2006/main" xmlns:w14="http://schemas.microsoft.com/office/word/2010/wordml" xmlns:w15="http://schemas.microsoft.com/office/word/2012/wordml" xmlns:w16cex="http://schemas.microsoft.com/office/word/2018/wordml/cex" xmlns:w16cid="http://schemas.microsoft.com/office/word/2016/wordml/cid" xmlns:w16="http://schemas.microsoft.com/office/word/2018/wordml" xmlns:w16du="http://schemas.microsoft.com/office/word/2023/wordml/word16du" xmlns:w16sdtdh="http://schemas.microsoft.com/office/word/2020/wordml/sdtdatahash" xmlns:w16sdtfl="http://schemas.microsoft.com/office/word/2024/wordml/sdtformatlock" xmlns:w16se="http://schemas.microsoft.com/office/word/2015/wordml/symex" xmlns:wpg="http://schemas.microsoft.com/office/word/2010/wordprocessingGroup" xmlns:wpi="http://schemas.microsoft.com/office/word/2010/wordprocessingInk" xmlns:wne="http://schemas.microsoft.com/office/word/2006/wordml" xmlns:wps="http://schemas.microsoft.com/office/word/2010/wordprocessingShape" mc:Ignorable="w14 w15 w16se w16cid w16 w16cex w16sdtdh w16sdtfl w16du wp14">
   <w:sdt>
     <w:sdtPr>
       <w:id w:val="1863475536"/>
@@ -12150,7 +12166,6 @@
         <w:docPartUnique/>
       </w:docPartObj>
     </w:sdtPr>
-    <w:sdtEndPr/>
     <w:sdtContent>
       <w:p>
         <w:pPr>
@@ -12197,7 +12212,7 @@
 </file>
 
 <file path=word/footnotes.xml><?xml version="1.0" encoding="utf-8"?>
-<w:footnotes xmlns:wpc="http://schemas.microsoft.com/office/word/2010/wordprocessingCanvas" xmlns:cx="http://schemas.microsoft.com/office/drawing/2014/chartex" xmlns:cx1="http://schemas.microsoft.com/office/drawing/2015/9/8/chartex" xmlns:cx2="http://schemas.microsoft.com/office/drawing/2015/10/21/chartex" xmlns:cx3="http://schemas.microsoft.com/office/drawing/2016/5/9/chartex" xmlns:cx4="http://schemas.microsoft.com/office/drawing/2016/5/10/chartex" xmlns:cx5="http://schemas.microsoft.com/office/drawing/2016/5/11/chartex" xmlns:cx6="http://schemas.microsoft.com/office/drawing/2016/5/12/chartex" xmlns:cx7="http://schemas.microsoft.com/office/drawing/2016/5/13/chartex" xmlns:cx8="http://schemas.microsoft.com/office/drawing/2016/5/14/chartex" xmlns:mc="http://schemas.openxmlformats.org/markup-compatibility/2006" xmlns:aink="http://schemas.microsoft.com/office/drawing/2016/ink" xmlns:am3d="http://schemas.microsoft.com/office/drawing/2017/model3d" xmlns:o="urn:schemas-microsoft-com:office:office" xmlns:r="http://schemas.openxmlformats.org/officeDocument/2006/relationships" xmlns:m="http://schemas.openxmlformats.org/officeDocument/2006/math" xmlns:v="urn:schemas-microsoft-com:vml" xmlns:wp14="http://schemas.microsoft.com/office/word/2010/wordprocessingDrawing" xmlns:wp="http://schemas.openxmlformats.org/drawingml/2006/wordprocessingDrawing" xmlns:w10="urn:schemas-microsoft-com:office:word" xmlns:w="http://schemas.openxmlformats.org/wordprocessingml/2006/main" xmlns:w14="http://schemas.microsoft.com/office/word/2010/wordml" xmlns:w15="http://schemas.microsoft.com/office/word/2012/wordml" xmlns:w16cex="http://schemas.microsoft.com/office/word/2018/wordml/cex" xmlns:w16cid="http://schemas.microsoft.com/office/word/2016/wordml/cid" xmlns:w16="http://schemas.microsoft.com/office/word/2018/wordml" xmlns:w16sdtdh="http://schemas.microsoft.com/office/word/2020/wordml/sdtdatahash" xmlns:w16se="http://schemas.microsoft.com/office/word/2015/wordml/symex" xmlns:wpg="http://schemas.microsoft.com/office/word/2010/wordprocessingGroup" xmlns:wpi="http://schemas.microsoft.com/office/word/2010/wordprocessingInk" xmlns:wne="http://schemas.microsoft.com/office/word/2006/wordml" xmlns:wps="http://schemas.microsoft.com/office/word/2010/wordprocessingShape" mc:Ignorable="w14 w15 w16se w16cid w16 w16cex w16sdtdh wp14">
+<w:footnotes xmlns:wpc="http://schemas.microsoft.com/office/word/2010/wordprocessingCanvas" xmlns:cx="http://schemas.microsoft.com/office/drawing/2014/chartex" xmlns:cx1="http://schemas.microsoft.com/office/drawing/2015/9/8/chartex" xmlns:cx2="http://schemas.microsoft.com/office/drawing/2015/10/21/chartex" xmlns:cx3="http://schemas.microsoft.com/office/drawing/2016/5/9/chartex" xmlns:cx4="http://schemas.microsoft.com/office/drawing/2016/5/10/chartex" xmlns:cx5="http://schemas.microsoft.com/office/drawing/2016/5/11/chartex" xmlns:cx6="http://schemas.microsoft.com/office/drawing/2016/5/12/chartex" xmlns:cx7="http://schemas.microsoft.com/office/drawing/2016/5/13/chartex" xmlns:cx8="http://schemas.microsoft.com/office/drawing/2016/5/14/chartex" xmlns:mc="http://schemas.openxmlformats.org/markup-compatibility/2006" xmlns:aink="http://schemas.microsoft.com/office/drawing/2016/ink" xmlns:am3d="http://schemas.microsoft.com/office/drawing/2017/model3d" xmlns:o="urn:schemas-microsoft-com:office:office" xmlns:oel="http://schemas.microsoft.com/office/2019/extlst" xmlns:r="http://schemas.openxmlformats.org/officeDocument/2006/relationships" xmlns:m="http://schemas.openxmlformats.org/officeDocument/2006/math" xmlns:v="urn:schemas-microsoft-com:vml" xmlns:wp14="http://schemas.microsoft.com/office/word/2010/wordprocessingDrawing" xmlns:wp="http://schemas.openxmlformats.org/drawingml/2006/wordprocessingDrawing" xmlns:w10="urn:schemas-microsoft-com:office:word" xmlns:w="http://schemas.openxmlformats.org/wordprocessingml/2006/main" xmlns:w14="http://schemas.microsoft.com/office/word/2010/wordml" xmlns:w15="http://schemas.microsoft.com/office/word/2012/wordml" xmlns:w16cex="http://schemas.microsoft.com/office/word/2018/wordml/cex" xmlns:w16cid="http://schemas.microsoft.com/office/word/2016/wordml/cid" xmlns:w16="http://schemas.microsoft.com/office/word/2018/wordml" xmlns:w16du="http://schemas.microsoft.com/office/word/2023/wordml/word16du" xmlns:w16sdtdh="http://schemas.microsoft.com/office/word/2020/wordml/sdtdatahash" xmlns:w16sdtfl="http://schemas.microsoft.com/office/word/2024/wordml/sdtformatlock" xmlns:w16se="http://schemas.microsoft.com/office/word/2015/wordml/symex" xmlns:wpg="http://schemas.microsoft.com/office/word/2010/wordprocessingGroup" xmlns:wpi="http://schemas.microsoft.com/office/word/2010/wordprocessingInk" xmlns:wne="http://schemas.microsoft.com/office/word/2006/wordml" xmlns:wps="http://schemas.microsoft.com/office/word/2010/wordprocessingShape" mc:Ignorable="w14 w15 w16se w16cid w16 w16cex w16sdtdh w16sdtfl w16du wp14">
   <w:footnote w:type="separator" w:id="-1">
     <w:p>
       <w:pPr>
@@ -12222,7 +12237,7 @@
 </file>
 
 <file path=word/numbering.xml><?xml version="1.0" encoding="utf-8"?>
-<w:numbering xmlns:wpc="http://schemas.microsoft.com/office/word/2010/wordprocessingCanvas" xmlns:cx="http://schemas.microsoft.com/office/drawing/2014/chartex" xmlns:cx1="http://schemas.microsoft.com/office/drawing/2015/9/8/chartex" xmlns:cx2="http://schemas.microsoft.com/office/drawing/2015/10/21/chartex" xmlns:cx3="http://schemas.microsoft.com/office/drawing/2016/5/9/chartex" xmlns:cx4="http://schemas.microsoft.com/office/drawing/2016/5/10/chartex" xmlns:cx5="http://schemas.microsoft.com/office/drawing/2016/5/11/chartex" xmlns:cx6="http://schemas.microsoft.com/office/drawing/2016/5/12/chartex" xmlns:cx7="http://schemas.microsoft.com/office/drawing/2016/5/13/chartex" xmlns:cx8="http://schemas.microsoft.com/office/drawing/2016/5/14/chartex" xmlns:mc="http://schemas.openxmlformats.org/markup-compatibility/2006" xmlns:aink="http://schemas.microsoft.com/office/drawing/2016/ink" xmlns:am3d="http://schemas.microsoft.com/office/drawing/2017/model3d" xmlns:o="urn:schemas-microsoft-com:office:office" xmlns:r="http://schemas.openxmlformats.org/officeDocument/2006/relationships" xmlns:m="http://schemas.openxmlformats.org/officeDocument/2006/math" xmlns:v="urn:schemas-microsoft-com:vml" xmlns:wp14="http://schemas.microsoft.com/office/word/2010/wordprocessingDrawing" xmlns:wp="http://schemas.openxmlformats.org/drawingml/2006/wordprocessingDrawing" xmlns:w10="urn:schemas-microsoft-com:office:word" xmlns:w="http://schemas.openxmlformats.org/wordprocessingml/2006/main" xmlns:w14="http://schemas.microsoft.com/office/word/2010/wordml" xmlns:w15="http://schemas.microsoft.com/office/word/2012/wordml" xmlns:w16cex="http://schemas.microsoft.com/office/word/2018/wordml/cex" xmlns:w16cid="http://schemas.microsoft.com/office/word/2016/wordml/cid" xmlns:w16="http://schemas.microsoft.com/office/word/2018/wordml" xmlns:w16sdtdh="http://schemas.microsoft.com/office/word/2020/wordml/sdtdatahash" xmlns:w16se="http://schemas.microsoft.com/office/word/2015/wordml/symex" xmlns:wpg="http://schemas.microsoft.com/office/word/2010/wordprocessingGroup" xmlns:wpi="http://schemas.microsoft.com/office/word/2010/wordprocessingInk" xmlns:wne="http://schemas.microsoft.com/office/word/2006/wordml" xmlns:wps="http://schemas.microsoft.com/office/word/2010/wordprocessingShape" mc:Ignorable="w14 w15 w16se w16cid w16 w16cex w16sdtdh wp14">
+<w:numbering xmlns:wpc="http://schemas.microsoft.com/office/word/2010/wordprocessingCanvas" xmlns:cx="http://schemas.microsoft.com/office/drawing/2014/chartex" xmlns:cx1="http://schemas.microsoft.com/office/drawing/2015/9/8/chartex" xmlns:cx2="http://schemas.microsoft.com/office/drawing/2015/10/21/chartex" xmlns:cx3="http://schemas.microsoft.com/office/drawing/2016/5/9/chartex" xmlns:cx4="http://schemas.microsoft.com/office/drawing/2016/5/10/chartex" xmlns:cx5="http://schemas.microsoft.com/office/drawing/2016/5/11/chartex" xmlns:cx6="http://schemas.microsoft.com/office/drawing/2016/5/12/chartex" xmlns:cx7="http://schemas.microsoft.com/office/drawing/2016/5/13/chartex" xmlns:cx8="http://schemas.microsoft.com/office/drawing/2016/5/14/chartex" xmlns:mc="http://schemas.openxmlformats.org/markup-compatibility/2006" xmlns:aink="http://schemas.microsoft.com/office/drawing/2016/ink" xmlns:am3d="http://schemas.microsoft.com/office/drawing/2017/model3d" xmlns:o="urn:schemas-microsoft-com:office:office" xmlns:oel="http://schemas.microsoft.com/office/2019/extlst" xmlns:r="http://schemas.openxmlformats.org/officeDocument/2006/relationships" xmlns:m="http://schemas.openxmlformats.org/officeDocument/2006/math" xmlns:v="urn:schemas-microsoft-com:vml" xmlns:wp14="http://schemas.microsoft.com/office/word/2010/wordprocessingDrawing" xmlns:wp="http://schemas.openxmlformats.org/drawingml/2006/wordprocessingDrawing" xmlns:w10="urn:schemas-microsoft-com:office:word" xmlns:w="http://schemas.openxmlformats.org/wordprocessingml/2006/main" xmlns:w14="http://schemas.microsoft.com/office/word/2010/wordml" xmlns:w15="http://schemas.microsoft.com/office/word/2012/wordml" xmlns:w16cex="http://schemas.microsoft.com/office/word/2018/wordml/cex" xmlns:w16cid="http://schemas.microsoft.com/office/word/2016/wordml/cid" xmlns:w16="http://schemas.microsoft.com/office/word/2018/wordml" xmlns:w16du="http://schemas.microsoft.com/office/word/2023/wordml/word16du" xmlns:w16sdtdh="http://schemas.microsoft.com/office/word/2020/wordml/sdtdatahash" xmlns:w16sdtfl="http://schemas.microsoft.com/office/word/2024/wordml/sdtformatlock" xmlns:w16se="http://schemas.microsoft.com/office/word/2015/wordml/symex" xmlns:wpg="http://schemas.microsoft.com/office/word/2010/wordprocessingGroup" xmlns:wpi="http://schemas.microsoft.com/office/word/2010/wordprocessingInk" xmlns:wne="http://schemas.microsoft.com/office/word/2006/wordml" xmlns:wps="http://schemas.microsoft.com/office/word/2010/wordprocessingShape" mc:Ignorable="w14 w15 w16se w16cid w16 w16cex w16sdtdh w16sdtfl w16du wp14">
   <w:abstractNum w:abstractNumId="0" w15:restartNumberingAfterBreak="0">
     <w:nsid w:val="09A06C3E"/>
     <w:multiLevelType w:val="hybridMultilevel"/>
@@ -14318,46 +14333,46 @@
       </w:rPr>
     </w:lvl>
   </w:abstractNum>
-  <w:num w:numId="1">
+  <w:num w:numId="1" w16cid:durableId="506407724">
     <w:abstractNumId w:val="9"/>
   </w:num>
-  <w:num w:numId="2">
+  <w:num w:numId="2" w16cid:durableId="218981720">
     <w:abstractNumId w:val="11"/>
   </w:num>
-  <w:num w:numId="3">
+  <w:num w:numId="3" w16cid:durableId="1555463471">
     <w:abstractNumId w:val="3"/>
   </w:num>
-  <w:num w:numId="4">
+  <w:num w:numId="4" w16cid:durableId="399593464">
     <w:abstractNumId w:val="17"/>
   </w:num>
-  <w:num w:numId="5">
+  <w:num w:numId="5" w16cid:durableId="192891013">
     <w:abstractNumId w:val="5"/>
   </w:num>
-  <w:num w:numId="6">
+  <w:num w:numId="6" w16cid:durableId="1209417398">
     <w:abstractNumId w:val="6"/>
   </w:num>
-  <w:num w:numId="7">
+  <w:num w:numId="7" w16cid:durableId="726030758">
     <w:abstractNumId w:val="16"/>
   </w:num>
-  <w:num w:numId="8">
+  <w:num w:numId="8" w16cid:durableId="789710744">
     <w:abstractNumId w:val="14"/>
   </w:num>
-  <w:num w:numId="9">
+  <w:num w:numId="9" w16cid:durableId="146283425">
     <w:abstractNumId w:val="8"/>
   </w:num>
-  <w:num w:numId="10">
+  <w:num w:numId="10" w16cid:durableId="1636565988">
     <w:abstractNumId w:val="18"/>
   </w:num>
-  <w:num w:numId="11">
+  <w:num w:numId="11" w16cid:durableId="1174345758">
     <w:abstractNumId w:val="13"/>
   </w:num>
-  <w:num w:numId="12">
+  <w:num w:numId="12" w16cid:durableId="31923846">
     <w:abstractNumId w:val="12"/>
   </w:num>
-  <w:num w:numId="13">
+  <w:num w:numId="13" w16cid:durableId="809785720">
     <w:abstractNumId w:val="1"/>
   </w:num>
-  <w:num w:numId="14">
+  <w:num w:numId="14" w16cid:durableId="793795164">
     <w:abstractNumId w:val="10"/>
     <w:lvlOverride w:ilvl="0">
       <w:startOverride w:val="1"/>
@@ -14387,19 +14402,19 @@
       <w:startOverride w:val="1"/>
     </w:lvlOverride>
   </w:num>
-  <w:num w:numId="15">
+  <w:num w:numId="15" w16cid:durableId="1023557623">
     <w:abstractNumId w:val="0"/>
   </w:num>
-  <w:num w:numId="16">
+  <w:num w:numId="16" w16cid:durableId="916859421">
     <w:abstractNumId w:val="15"/>
   </w:num>
-  <w:num w:numId="17">
+  <w:num w:numId="17" w16cid:durableId="401489970">
     <w:abstractNumId w:val="7"/>
   </w:num>
-  <w:num w:numId="18">
+  <w:num w:numId="18" w16cid:durableId="1787919813">
     <w:abstractNumId w:val="4"/>
   </w:num>
-  <w:num w:numId="19">
+  <w:num w:numId="19" w16cid:durableId="1002046734">
     <w:abstractNumId w:val="2"/>
   </w:num>
   <w:numIdMacAtCleanup w:val="13"/>
@@ -14407,7 +14422,7 @@
 </file>
 
 <file path=word/styles.xml><?xml version="1.0" encoding="utf-8"?>
-<w:styles xmlns:mc="http://schemas.openxmlformats.org/markup-compatibility/2006" xmlns:r="http://schemas.openxmlformats.org/officeDocument/2006/relationships" xmlns:w="http://schemas.openxmlformats.org/wordprocessingml/2006/main" xmlns:w14="http://schemas.microsoft.com/office/word/2010/wordml" xmlns:w15="http://schemas.microsoft.com/office/word/2012/wordml" xmlns:w16cex="http://schemas.microsoft.com/office/word/2018/wordml/cex" xmlns:w16cid="http://schemas.microsoft.com/office/word/2016/wordml/cid" xmlns:w16="http://schemas.microsoft.com/office/word/2018/wordml" xmlns:w16sdtdh="http://schemas.microsoft.com/office/word/2020/wordml/sdtdatahash" xmlns:w16se="http://schemas.microsoft.com/office/word/2015/wordml/symex" mc:Ignorable="w14 w15 w16se w16cid w16 w16cex w16sdtdh">
+<w:styles xmlns:mc="http://schemas.openxmlformats.org/markup-compatibility/2006" xmlns:r="http://schemas.openxmlformats.org/officeDocument/2006/relationships" xmlns:w="http://schemas.openxmlformats.org/wordprocessingml/2006/main" xmlns:w14="http://schemas.microsoft.com/office/word/2010/wordml" xmlns:w15="http://schemas.microsoft.com/office/word/2012/wordml" xmlns:w16cex="http://schemas.microsoft.com/office/word/2018/wordml/cex" xmlns:w16cid="http://schemas.microsoft.com/office/word/2016/wordml/cid" xmlns:w16="http://schemas.microsoft.com/office/word/2018/wordml" xmlns:w16du="http://schemas.microsoft.com/office/word/2023/wordml/word16du" xmlns:w16sdtdh="http://schemas.microsoft.com/office/word/2020/wordml/sdtdatahash" xmlns:w16sdtfl="http://schemas.microsoft.com/office/word/2024/wordml/sdtformatlock" xmlns:w16se="http://schemas.microsoft.com/office/word/2015/wordml/symex" mc:Ignorable="w14 w15 w16se w16cid w16 w16cex w16sdtdh w16sdtfl w16du">
   <w:docDefaults>
     <w:rPrDefault>
       <w:rPr>
@@ -14915,6 +14930,7 @@
   <w:style w:type="character" w:default="1" w:styleId="Fuentedeprrafopredeter">
     <w:name w:val="Default Paragraph Font"/>
     <w:uiPriority w:val="1"/>
+    <w:semiHidden/>
     <w:unhideWhenUsed/>
   </w:style>
   <w:style w:type="table" w:default="1" w:styleId="Tablanormal">

</xml_diff>